<commit_message>
Project Planning.docx: Added all of the command sequence diagrams to the project planning
</commit_message>
<xml_diff>
--- a/2.7/Other Files/Project Plannig.docx
+++ b/2.7/Other Files/Project Plannig.docx
@@ -89,9 +89,77 @@
         <w:ind w:left="2160" w:firstLine="720"/>
       </w:pPr>
       <w:r>
+        <w:rPr>
+          <w:noProof/>
+        </w:rPr>
+        <w:drawing>
+          <wp:anchor distT="0" distB="0" distL="114300" distR="114300" simplePos="0" relativeHeight="251658240" behindDoc="0" locked="0" layoutInCell="1" allowOverlap="1" wp14:anchorId="140E2624" wp14:editId="0238424B">
+            <wp:simplePos x="0" y="0"/>
+            <wp:positionH relativeFrom="column">
+              <wp:posOffset>743695</wp:posOffset>
+            </wp:positionH>
+            <wp:positionV relativeFrom="page">
+              <wp:posOffset>2997200</wp:posOffset>
+            </wp:positionV>
+            <wp:extent cx="4042410" cy="2353310"/>
+            <wp:effectExtent l="0" t="0" r="0" b="0"/>
+            <wp:wrapTopAndBottom/>
+            <wp:docPr id="73890178" name="Picture 1"/>
+            <wp:cNvGraphicFramePr>
+              <a:graphicFrameLocks xmlns:a="http://schemas.openxmlformats.org/drawingml/2006/main" noChangeAspect="1"/>
+            </wp:cNvGraphicFramePr>
+            <a:graphic xmlns:a="http://schemas.openxmlformats.org/drawingml/2006/main">
+              <a:graphicData uri="http://schemas.openxmlformats.org/drawingml/2006/picture">
+                <pic:pic xmlns:pic="http://schemas.openxmlformats.org/drawingml/2006/picture">
+                  <pic:nvPicPr>
+                    <pic:cNvPr id="0" name="Picture 1"/>
+                    <pic:cNvPicPr>
+                      <a:picLocks noChangeAspect="1" noChangeArrowheads="1"/>
+                    </pic:cNvPicPr>
+                  </pic:nvPicPr>
+                  <pic:blipFill>
+                    <a:blip r:embed="rId5" cstate="print">
+                      <a:extLst>
+                        <a:ext uri="{28A0092B-C50C-407E-A947-70E740481C1C}">
+                          <a14:useLocalDpi xmlns:a14="http://schemas.microsoft.com/office/drawing/2010/main" val="0"/>
+                        </a:ext>
+                      </a:extLst>
+                    </a:blip>
+                    <a:srcRect/>
+                    <a:stretch>
+                      <a:fillRect/>
+                    </a:stretch>
+                  </pic:blipFill>
+                  <pic:spPr bwMode="auto">
+                    <a:xfrm>
+                      <a:off x="0" y="0"/>
+                      <a:ext cx="4042410" cy="2353310"/>
+                    </a:xfrm>
+                    <a:prstGeom prst="rect">
+                      <a:avLst/>
+                    </a:prstGeom>
+                    <a:noFill/>
+                    <a:ln>
+                      <a:noFill/>
+                    </a:ln>
+                  </pic:spPr>
+                </pic:pic>
+              </a:graphicData>
+            </a:graphic>
+            <wp14:sizeRelH relativeFrom="margin">
+              <wp14:pctWidth>0</wp14:pctWidth>
+            </wp14:sizeRelH>
+            <wp14:sizeRelV relativeFrom="margin">
+              <wp14:pctHeight>0</wp14:pctHeight>
+            </wp14:sizeRelV>
+          </wp:anchor>
+        </w:drawing>
+      </w:r>
+      <w:r>
         <w:t>Folder contents</w:t>
       </w:r>
     </w:p>
+    <w:p/>
     <w:p>
       <w:pPr>
         <w:ind w:firstLine="720"/>
@@ -157,6 +225,72 @@
     </w:p>
     <w:p>
       <w:pPr>
+        <w:ind w:left="1440"/>
+      </w:pPr>
+      <w:r>
+        <w:rPr>
+          <w:noProof/>
+        </w:rPr>
+        <w:drawing>
+          <wp:anchor distT="0" distB="0" distL="114300" distR="114300" simplePos="0" relativeHeight="251659264" behindDoc="0" locked="0" layoutInCell="1" allowOverlap="1" wp14:anchorId="2F0FFBC6" wp14:editId="7191D228">
+            <wp:simplePos x="0" y="0"/>
+            <wp:positionH relativeFrom="column">
+              <wp:posOffset>914400</wp:posOffset>
+            </wp:positionH>
+            <wp:positionV relativeFrom="page">
+              <wp:posOffset>6496216</wp:posOffset>
+            </wp:positionV>
+            <wp:extent cx="3927475" cy="2306320"/>
+            <wp:effectExtent l="0" t="0" r="0" b="0"/>
+            <wp:wrapTopAndBottom/>
+            <wp:docPr id="1742075115" name="Picture 2"/>
+            <wp:cNvGraphicFramePr>
+              <a:graphicFrameLocks xmlns:a="http://schemas.openxmlformats.org/drawingml/2006/main" noChangeAspect="1"/>
+            </wp:cNvGraphicFramePr>
+            <a:graphic xmlns:a="http://schemas.openxmlformats.org/drawingml/2006/main">
+              <a:graphicData uri="http://schemas.openxmlformats.org/drawingml/2006/picture">
+                <pic:pic xmlns:pic="http://schemas.openxmlformats.org/drawingml/2006/picture">
+                  <pic:nvPicPr>
+                    <pic:cNvPr id="0" name="Picture 2"/>
+                    <pic:cNvPicPr>
+                      <a:picLocks noChangeAspect="1" noChangeArrowheads="1"/>
+                    </pic:cNvPicPr>
+                  </pic:nvPicPr>
+                  <pic:blipFill>
+                    <a:blip r:embed="rId6" cstate="print">
+                      <a:extLst>
+                        <a:ext uri="{28A0092B-C50C-407E-A947-70E740481C1C}">
+                          <a14:useLocalDpi xmlns:a14="http://schemas.microsoft.com/office/drawing/2010/main" val="0"/>
+                        </a:ext>
+                      </a:extLst>
+                    </a:blip>
+                    <a:srcRect/>
+                    <a:stretch>
+                      <a:fillRect/>
+                    </a:stretch>
+                  </pic:blipFill>
+                  <pic:spPr bwMode="auto">
+                    <a:xfrm>
+                      <a:off x="0" y="0"/>
+                      <a:ext cx="3927475" cy="2306320"/>
+                    </a:xfrm>
+                    <a:prstGeom prst="rect">
+                      <a:avLst/>
+                    </a:prstGeom>
+                    <a:noFill/>
+                    <a:ln>
+                      <a:noFill/>
+                    </a:ln>
+                  </pic:spPr>
+                </pic:pic>
+              </a:graphicData>
+            </a:graphic>
+          </wp:anchor>
+        </w:drawing>
+      </w:r>
+    </w:p>
+    <w:p>
+      <w:pPr>
         <w:ind w:firstLine="720"/>
         <w:rPr>
           <w:u w:val="single"/>
@@ -166,6 +300,13 @@
         <w:rPr>
           <w:u w:val="single"/>
         </w:rPr>
+        <w:br w:type="page"/>
+      </w:r>
+      <w:r>
+        <w:rPr>
+          <w:u w:val="single"/>
+        </w:rPr>
+        <w:lastRenderedPageBreak/>
         <w:t>COPY</w:t>
       </w:r>
       <w:r>
@@ -198,6 +339,73 @@
       </w:pPr>
       <w:r>
         <w:rPr>
+          <w:noProof/>
+        </w:rPr>
+        <w:drawing>
+          <wp:anchor distT="0" distB="0" distL="114300" distR="114300" simplePos="0" relativeHeight="251660288" behindDoc="0" locked="0" layoutInCell="1" allowOverlap="1" wp14:anchorId="338E59BF" wp14:editId="734D2503">
+            <wp:simplePos x="0" y="0"/>
+            <wp:positionH relativeFrom="column">
+              <wp:posOffset>588204</wp:posOffset>
+            </wp:positionH>
+            <wp:positionV relativeFrom="page">
+              <wp:posOffset>1661795</wp:posOffset>
+            </wp:positionV>
+            <wp:extent cx="4776470" cy="2663190"/>
+            <wp:effectExtent l="0" t="0" r="0" b="0"/>
+            <wp:wrapTopAndBottom/>
+            <wp:docPr id="1075212115" name="Picture 3"/>
+            <wp:cNvGraphicFramePr>
+              <a:graphicFrameLocks xmlns:a="http://schemas.openxmlformats.org/drawingml/2006/main" noChangeAspect="1"/>
+            </wp:cNvGraphicFramePr>
+            <a:graphic xmlns:a="http://schemas.openxmlformats.org/drawingml/2006/main">
+              <a:graphicData uri="http://schemas.openxmlformats.org/drawingml/2006/picture">
+                <pic:pic xmlns:pic="http://schemas.openxmlformats.org/drawingml/2006/picture">
+                  <pic:nvPicPr>
+                    <pic:cNvPr id="0" name="Picture 3"/>
+                    <pic:cNvPicPr>
+                      <a:picLocks noChangeAspect="1" noChangeArrowheads="1"/>
+                    </pic:cNvPicPr>
+                  </pic:nvPicPr>
+                  <pic:blipFill>
+                    <a:blip r:embed="rId7" cstate="print">
+                      <a:extLst>
+                        <a:ext uri="{28A0092B-C50C-407E-A947-70E740481C1C}">
+                          <a14:useLocalDpi xmlns:a14="http://schemas.microsoft.com/office/drawing/2010/main" val="0"/>
+                        </a:ext>
+                      </a:extLst>
+                    </a:blip>
+                    <a:srcRect/>
+                    <a:stretch>
+                      <a:fillRect/>
+                    </a:stretch>
+                  </pic:blipFill>
+                  <pic:spPr bwMode="auto">
+                    <a:xfrm>
+                      <a:off x="0" y="0"/>
+                      <a:ext cx="4776470" cy="2663190"/>
+                    </a:xfrm>
+                    <a:prstGeom prst="rect">
+                      <a:avLst/>
+                    </a:prstGeom>
+                    <a:noFill/>
+                    <a:ln>
+                      <a:noFill/>
+                    </a:ln>
+                  </pic:spPr>
+                </pic:pic>
+              </a:graphicData>
+            </a:graphic>
+            <wp14:sizeRelH relativeFrom="margin">
+              <wp14:pctWidth>0</wp14:pctWidth>
+            </wp14:sizeRelH>
+            <wp14:sizeRelV relativeFrom="margin">
+              <wp14:pctHeight>0</wp14:pctHeight>
+            </wp14:sizeRelV>
+          </wp:anchor>
+        </w:drawing>
+      </w:r>
+      <w:r>
+        <w:rPr>
           <w:u w:val="single"/>
         </w:rPr>
         <w:t>Response:</w:t>
@@ -208,6 +416,11 @@
     </w:p>
     <w:p>
       <w:pPr>
+        <w:ind w:left="1440"/>
+      </w:pPr>
+    </w:p>
+    <w:p>
+      <w:pPr>
         <w:ind w:left="720"/>
         <w:rPr>
           <w:u w:val="single"/>
@@ -240,6 +453,73 @@
       </w:pPr>
       <w:r>
         <w:rPr>
+          <w:noProof/>
+        </w:rPr>
+        <w:drawing>
+          <wp:anchor distT="0" distB="0" distL="114300" distR="114300" simplePos="0" relativeHeight="251661312" behindDoc="0" locked="0" layoutInCell="1" allowOverlap="1" wp14:anchorId="18FB20F2" wp14:editId="7E442BEC">
+            <wp:simplePos x="0" y="0"/>
+            <wp:positionH relativeFrom="column">
+              <wp:posOffset>461010</wp:posOffset>
+            </wp:positionH>
+            <wp:positionV relativeFrom="page">
+              <wp:posOffset>5469890</wp:posOffset>
+            </wp:positionV>
+            <wp:extent cx="5629275" cy="2965450"/>
+            <wp:effectExtent l="0" t="0" r="0" b="0"/>
+            <wp:wrapTopAndBottom/>
+            <wp:docPr id="242693075" name="Picture 4"/>
+            <wp:cNvGraphicFramePr>
+              <a:graphicFrameLocks xmlns:a="http://schemas.openxmlformats.org/drawingml/2006/main" noChangeAspect="1"/>
+            </wp:cNvGraphicFramePr>
+            <a:graphic xmlns:a="http://schemas.openxmlformats.org/drawingml/2006/main">
+              <a:graphicData uri="http://schemas.openxmlformats.org/drawingml/2006/picture">
+                <pic:pic xmlns:pic="http://schemas.openxmlformats.org/drawingml/2006/picture">
+                  <pic:nvPicPr>
+                    <pic:cNvPr id="0" name="Picture 4"/>
+                    <pic:cNvPicPr>
+                      <a:picLocks noChangeAspect="1" noChangeArrowheads="1"/>
+                    </pic:cNvPicPr>
+                  </pic:nvPicPr>
+                  <pic:blipFill>
+                    <a:blip r:embed="rId8" cstate="print">
+                      <a:extLst>
+                        <a:ext uri="{28A0092B-C50C-407E-A947-70E740481C1C}">
+                          <a14:useLocalDpi xmlns:a14="http://schemas.microsoft.com/office/drawing/2010/main" val="0"/>
+                        </a:ext>
+                      </a:extLst>
+                    </a:blip>
+                    <a:srcRect/>
+                    <a:stretch>
+                      <a:fillRect/>
+                    </a:stretch>
+                  </pic:blipFill>
+                  <pic:spPr bwMode="auto">
+                    <a:xfrm>
+                      <a:off x="0" y="0"/>
+                      <a:ext cx="5629275" cy="2965450"/>
+                    </a:xfrm>
+                    <a:prstGeom prst="rect">
+                      <a:avLst/>
+                    </a:prstGeom>
+                    <a:noFill/>
+                    <a:ln>
+                      <a:noFill/>
+                    </a:ln>
+                  </pic:spPr>
+                </pic:pic>
+              </a:graphicData>
+            </a:graphic>
+            <wp14:sizeRelH relativeFrom="margin">
+              <wp14:pctWidth>0</wp14:pctWidth>
+            </wp14:sizeRelH>
+            <wp14:sizeRelV relativeFrom="margin">
+              <wp14:pctHeight>0</wp14:pctHeight>
+            </wp14:sizeRelV>
+          </wp:anchor>
+        </w:drawing>
+      </w:r>
+      <w:r>
+        <w:rPr>
           <w:u w:val="single"/>
         </w:rPr>
         <w:t>Response:</w:t>
@@ -253,12 +533,31 @@
     </w:p>
     <w:p>
       <w:pPr>
+        <w:ind w:left="1440"/>
+      </w:pPr>
+    </w:p>
+    <w:p>
+      <w:pPr>
+        <w:rPr>
+          <w:u w:val="single"/>
+        </w:rPr>
+      </w:pPr>
+      <w:r>
+        <w:rPr>
+          <w:u w:val="single"/>
+        </w:rPr>
+        <w:br w:type="page"/>
+      </w:r>
+    </w:p>
+    <w:p>
+      <w:pPr>
         <w:ind w:left="720"/>
       </w:pPr>
       <w:r>
         <w:rPr>
           <w:u w:val="single"/>
         </w:rPr>
+        <w:lastRenderedPageBreak/>
         <w:t>SCREENSHOT:</w:t>
       </w:r>
     </w:p>
@@ -282,6 +581,73 @@
       </w:pPr>
       <w:r>
         <w:rPr>
+          <w:noProof/>
+        </w:rPr>
+        <w:drawing>
+          <wp:anchor distT="0" distB="0" distL="114300" distR="114300" simplePos="0" relativeHeight="251662336" behindDoc="0" locked="0" layoutInCell="1" allowOverlap="1" wp14:anchorId="30550FBD" wp14:editId="40C26FB4">
+            <wp:simplePos x="0" y="0"/>
+            <wp:positionH relativeFrom="column">
+              <wp:posOffset>683260</wp:posOffset>
+            </wp:positionH>
+            <wp:positionV relativeFrom="page">
+              <wp:posOffset>1772920</wp:posOffset>
+            </wp:positionV>
+            <wp:extent cx="5076190" cy="1446530"/>
+            <wp:effectExtent l="0" t="0" r="0" b="1270"/>
+            <wp:wrapTopAndBottom/>
+            <wp:docPr id="713384327" name="Picture 5"/>
+            <wp:cNvGraphicFramePr>
+              <a:graphicFrameLocks xmlns:a="http://schemas.openxmlformats.org/drawingml/2006/main" noChangeAspect="1"/>
+            </wp:cNvGraphicFramePr>
+            <a:graphic xmlns:a="http://schemas.openxmlformats.org/drawingml/2006/main">
+              <a:graphicData uri="http://schemas.openxmlformats.org/drawingml/2006/picture">
+                <pic:pic xmlns:pic="http://schemas.openxmlformats.org/drawingml/2006/picture">
+                  <pic:nvPicPr>
+                    <pic:cNvPr id="0" name="Picture 5"/>
+                    <pic:cNvPicPr>
+                      <a:picLocks noChangeAspect="1" noChangeArrowheads="1"/>
+                    </pic:cNvPicPr>
+                  </pic:nvPicPr>
+                  <pic:blipFill>
+                    <a:blip r:embed="rId9" cstate="print">
+                      <a:extLst>
+                        <a:ext uri="{28A0092B-C50C-407E-A947-70E740481C1C}">
+                          <a14:useLocalDpi xmlns:a14="http://schemas.microsoft.com/office/drawing/2010/main" val="0"/>
+                        </a:ext>
+                      </a:extLst>
+                    </a:blip>
+                    <a:srcRect/>
+                    <a:stretch>
+                      <a:fillRect/>
+                    </a:stretch>
+                  </pic:blipFill>
+                  <pic:spPr bwMode="auto">
+                    <a:xfrm>
+                      <a:off x="0" y="0"/>
+                      <a:ext cx="5076190" cy="1446530"/>
+                    </a:xfrm>
+                    <a:prstGeom prst="rect">
+                      <a:avLst/>
+                    </a:prstGeom>
+                    <a:noFill/>
+                    <a:ln>
+                      <a:noFill/>
+                    </a:ln>
+                  </pic:spPr>
+                </pic:pic>
+              </a:graphicData>
+            </a:graphic>
+            <wp14:sizeRelH relativeFrom="margin">
+              <wp14:pctWidth>0</wp14:pctWidth>
+            </wp14:sizeRelH>
+            <wp14:sizeRelV relativeFrom="margin">
+              <wp14:pctHeight>0</wp14:pctHeight>
+            </wp14:sizeRelV>
+          </wp:anchor>
+        </w:drawing>
+      </w:r>
+      <w:r>
+        <w:rPr>
           <w:u w:val="single"/>
         </w:rPr>
         <w:t>Response:</w:t>
@@ -292,6 +658,11 @@
     </w:p>
     <w:p>
       <w:pPr>
+        <w:ind w:left="1440"/>
+      </w:pPr>
+    </w:p>
+    <w:p>
+      <w:pPr>
         <w:ind w:left="720"/>
       </w:pPr>
       <w:r>
@@ -319,6 +690,73 @@
       <w:pPr>
         <w:ind w:left="1440"/>
       </w:pPr>
+      <w:r>
+        <w:rPr>
+          <w:noProof/>
+        </w:rPr>
+        <w:drawing>
+          <wp:anchor distT="0" distB="0" distL="114300" distR="114300" simplePos="0" relativeHeight="251663360" behindDoc="0" locked="0" layoutInCell="1" allowOverlap="1" wp14:anchorId="4D728FE8" wp14:editId="20B45235">
+            <wp:simplePos x="0" y="0"/>
+            <wp:positionH relativeFrom="column">
+              <wp:posOffset>683260</wp:posOffset>
+            </wp:positionH>
+            <wp:positionV relativeFrom="paragraph">
+              <wp:posOffset>184150</wp:posOffset>
+            </wp:positionV>
+            <wp:extent cx="5184140" cy="1623695"/>
+            <wp:effectExtent l="0" t="0" r="0" b="0"/>
+            <wp:wrapTopAndBottom/>
+            <wp:docPr id="927496034" name="Picture 6"/>
+            <wp:cNvGraphicFramePr>
+              <a:graphicFrameLocks xmlns:a="http://schemas.openxmlformats.org/drawingml/2006/main" noChangeAspect="1"/>
+            </wp:cNvGraphicFramePr>
+            <a:graphic xmlns:a="http://schemas.openxmlformats.org/drawingml/2006/main">
+              <a:graphicData uri="http://schemas.openxmlformats.org/drawingml/2006/picture">
+                <pic:pic xmlns:pic="http://schemas.openxmlformats.org/drawingml/2006/picture">
+                  <pic:nvPicPr>
+                    <pic:cNvPr id="0" name="Picture 6"/>
+                    <pic:cNvPicPr>
+                      <a:picLocks noChangeAspect="1" noChangeArrowheads="1"/>
+                    </pic:cNvPicPr>
+                  </pic:nvPicPr>
+                  <pic:blipFill>
+                    <a:blip r:embed="rId10" cstate="print">
+                      <a:extLst>
+                        <a:ext uri="{28A0092B-C50C-407E-A947-70E740481C1C}">
+                          <a14:useLocalDpi xmlns:a14="http://schemas.microsoft.com/office/drawing/2010/main" val="0"/>
+                        </a:ext>
+                      </a:extLst>
+                    </a:blip>
+                    <a:srcRect/>
+                    <a:stretch>
+                      <a:fillRect/>
+                    </a:stretch>
+                  </pic:blipFill>
+                  <pic:spPr bwMode="auto">
+                    <a:xfrm>
+                      <a:off x="0" y="0"/>
+                      <a:ext cx="5184140" cy="1623695"/>
+                    </a:xfrm>
+                    <a:prstGeom prst="rect">
+                      <a:avLst/>
+                    </a:prstGeom>
+                    <a:noFill/>
+                    <a:ln>
+                      <a:noFill/>
+                    </a:ln>
+                  </pic:spPr>
+                </pic:pic>
+              </a:graphicData>
+            </a:graphic>
+            <wp14:sizeRelH relativeFrom="margin">
+              <wp14:pctWidth>0</wp14:pctWidth>
+            </wp14:sizeRelH>
+            <wp14:sizeRelV relativeFrom="margin">
+              <wp14:pctHeight>0</wp14:pctHeight>
+            </wp14:sizeRelV>
+          </wp:anchor>
+        </w:drawing>
+      </w:r>
       <w:r>
         <w:rPr>
           <w:u w:val="single"/>
@@ -356,21 +794,232 @@
       </w:r>
     </w:p>
     <w:p>
+      <w:r>
+        <w:t>Protocol from client to server:</w:t>
+      </w:r>
+    </w:p>
+    <w:p>
+      <w:r>
+        <w:tab/>
+      </w:r>
+      <w:r>
+        <w:rPr>
+          <w:u w:val="single"/>
+        </w:rPr>
+        <w:t>Format:</w:t>
+      </w:r>
+      <w:r>
+        <w:t xml:space="preserve"> len_of_msg|command|args</w:t>
+      </w:r>
+    </w:p>
+    <w:p>
+      <w:pPr>
+        <w:ind w:firstLine="720"/>
+      </w:pPr>
+      <w:r>
+        <w:rPr>
+          <w:u w:val="single"/>
+        </w:rPr>
+        <w:t>Explanation:</w:t>
+      </w:r>
+    </w:p>
+    <w:p>
+      <w:r>
+        <w:tab/>
+      </w:r>
+      <w:r>
+        <w:tab/>
+      </w:r>
+      <w:r>
+        <w:rPr>
+          <w:u w:val="single"/>
+        </w:rPr>
+        <w:t>Len_of_msg:</w:t>
+      </w:r>
+    </w:p>
+    <w:p>
+      <w:pPr>
+        <w:ind w:left="2160"/>
+        <w:rPr>
+          <w:rtl/>
+        </w:rPr>
+      </w:pPr>
+      <w:r>
+        <w:t xml:space="preserve">the length of the entire </w:t>
+      </w:r>
+      <w:r>
+        <w:t xml:space="preserve">protocol formatted </w:t>
+      </w:r>
+      <w:r>
+        <w:t>message so the server will know what to expect.</w:t>
+      </w:r>
+      <w:r>
+        <w:t xml:space="preserve"> Not including the length itself and separator.</w:t>
+      </w:r>
+    </w:p>
+    <w:p>
+      <w:pPr>
+        <w:ind w:left="1440" w:firstLine="720"/>
+      </w:pPr>
+      <w:r>
+        <w:t xml:space="preserve">In </w:t>
+      </w:r>
+      <w:r>
+        <w:t>raw data</w:t>
+      </w:r>
+      <w:r>
+        <w:t>.</w:t>
+      </w:r>
+    </w:p>
+    <w:p>
+      <w:pPr>
+        <w:ind w:left="720" w:firstLine="720"/>
+        <w:rPr>
+          <w:u w:val="single"/>
+        </w:rPr>
+      </w:pPr>
+      <w:r>
+        <w:rPr>
+          <w:u w:val="single"/>
+        </w:rPr>
+        <w:t>Command:</w:t>
+      </w:r>
+    </w:p>
+    <w:p>
+      <w:r>
+        <w:tab/>
+      </w:r>
+      <w:r>
+        <w:tab/>
+      </w:r>
+      <w:r>
+        <w:tab/>
+        <w:t>The command from the client</w:t>
+      </w:r>
+    </w:p>
+    <w:p>
+      <w:pPr>
+        <w:ind w:left="2160"/>
+      </w:pPr>
+      <w:r>
+        <w:t>The command cannot contain the “|” character.</w:t>
+      </w:r>
+    </w:p>
+    <w:p>
       <w:pPr>
         <w:ind w:left="1440"/>
       </w:pPr>
-      <w:r>
-        <w:t xml:space="preserve">Server-&gt;Client: </w:t>
-      </w:r>
       <w:proofErr w:type="spellStart"/>
       <w:r>
-        <w:t>len|msg</w:t>
+        <w:rPr>
+          <w:u w:val="single"/>
+        </w:rPr>
+        <w:t>Args</w:t>
       </w:r>
       <w:proofErr w:type="spellEnd"/>
-    </w:p>
-    <w:p>
-      <w:r>
-        <w:t>Protocol from client to server:</w:t>
+      <w:r>
+        <w:rPr>
+          <w:u w:val="single"/>
+        </w:rPr>
+        <w:t xml:space="preserve"> - arguments:</w:t>
+      </w:r>
+    </w:p>
+    <w:p>
+      <w:pPr>
+        <w:ind w:left="1440" w:firstLine="720"/>
+      </w:pPr>
+      <w:r>
+        <w:t>The arguments from the command if there are any.</w:t>
+      </w:r>
+    </w:p>
+    <w:p>
+      <w:pPr>
+        <w:ind w:left="1440" w:firstLine="720"/>
+      </w:pPr>
+      <w:r>
+        <w:t>Separated with a “</w:t>
+      </w:r>
+      <w:r>
+        <w:rPr>
+          <w:rFonts w:ascii="Arial" w:hAnsi="Arial" w:cs="Arial"/>
+          <w:color w:val="202124"/>
+          <w:shd w:val="clear" w:color="auto" w:fill="FFFFFF"/>
+        </w:rPr>
+        <w:t>#</w:t>
+      </w:r>
+      <w:r>
+        <w:t>”.</w:t>
+      </w:r>
+    </w:p>
+    <w:p>
+      <w:r>
+        <w:tab/>
+      </w:r>
+      <w:r>
+        <w:tab/>
+      </w:r>
+      <w:r>
+        <w:rPr>
+          <w:u w:val="single"/>
+        </w:rPr>
+        <w:t>Example:</w:t>
+      </w:r>
+      <w:r>
+        <w:t xml:space="preserve"> </w:t>
+      </w:r>
+    </w:p>
+    <w:p>
+      <w:pPr>
+        <w:pStyle w:val="ListParagraph"/>
+        <w:numPr>
+          <w:ilvl w:val="0"/>
+          <w:numId w:val="1"/>
+        </w:numPr>
+      </w:pPr>
+      <w:r>
+        <w:t>34|COPY|C:\Cyber\1.txt</w:t>
+      </w:r>
+      <w:r>
+        <w:rPr>
+          <w:rFonts w:ascii="Arial" w:hAnsi="Arial" w:cs="Arial"/>
+          <w:color w:val="202124"/>
+          <w:shd w:val="clear" w:color="auto" w:fill="FFFFFF"/>
+        </w:rPr>
+        <w:t>#</w:t>
+      </w:r>
+      <w:r>
+        <w:rPr>
+          <w:rFonts w:ascii="Arial" w:hAnsi="Arial" w:cs="Arial"/>
+          <w:color w:val="202124"/>
+          <w:shd w:val="clear" w:color="auto" w:fill="FFFFFF"/>
+        </w:rPr>
+        <w:t>C:\Cyber\2.txt</w:t>
+      </w:r>
+    </w:p>
+    <w:p>
+      <w:pPr>
+        <w:pStyle w:val="ListParagraph"/>
+        <w:numPr>
+          <w:ilvl w:val="0"/>
+          <w:numId w:val="1"/>
+        </w:numPr>
+      </w:pPr>
+      <w:r>
+        <w:rPr>
+          <w:rFonts w:ascii="Arial" w:hAnsi="Arial" w:cs="Arial"/>
+          <w:color w:val="202124"/>
+          <w:shd w:val="clear" w:color="auto" w:fill="FFFFFF"/>
+        </w:rPr>
+        <w:t>16|TAKE_SCREENSHOT|</w:t>
+      </w:r>
+    </w:p>
+    <w:p/>
+    <w:p>
+      <w:r>
+        <w:rPr>
+          <w:u w:val="single"/>
+        </w:rPr>
+        <w:t>Protocol server to client:</w:t>
       </w:r>
     </w:p>
     <w:p>
@@ -384,24 +1033,13 @@
         <w:t>Format:</w:t>
       </w:r>
       <w:r>
-        <w:t xml:space="preserve"> </w:t>
-      </w:r>
-      <w:proofErr w:type="spellStart"/>
-      <w:r>
-        <w:t>len</w:t>
-      </w:r>
-      <w:r>
-        <w:t>_of_msg</w:t>
-      </w:r>
-      <w:r>
-        <w:t>|command|args</w:t>
-      </w:r>
-      <w:proofErr w:type="spellEnd"/>
-    </w:p>
-    <w:p>
-      <w:pPr>
-        <w:ind w:firstLine="720"/>
-      </w:pPr>
+        <w:t xml:space="preserve"> len_of_msg|was_successful|msg</w:t>
+      </w:r>
+    </w:p>
+    <w:p>
+      <w:r>
+        <w:tab/>
+      </w:r>
       <w:r>
         <w:rPr>
           <w:u w:val="single"/>
@@ -416,69 +1054,126 @@
       <w:r>
         <w:tab/>
       </w:r>
-      <w:proofErr w:type="spellStart"/>
       <w:r>
         <w:rPr>
           <w:u w:val="single"/>
         </w:rPr>
         <w:t>Len_of_msg:</w:t>
       </w:r>
-      <w:proofErr w:type="spellEnd"/>
+    </w:p>
+    <w:p>
+      <w:pPr>
+        <w:ind w:left="2160"/>
+        <w:rPr>
+          <w:rtl/>
+        </w:rPr>
+      </w:pPr>
+      <w:r>
+        <w:t xml:space="preserve">the length of the entire </w:t>
+      </w:r>
+      <w:r>
+        <w:t xml:space="preserve">protocol formatted </w:t>
+      </w:r>
+      <w:r>
+        <w:t xml:space="preserve">message so the </w:t>
+      </w:r>
+      <w:r>
+        <w:t xml:space="preserve">client </w:t>
+      </w:r>
+      <w:r>
+        <w:t>will know what to expect.</w:t>
+      </w:r>
+      <w:r>
+        <w:t xml:space="preserve"> Not including the length itself and separator.</w:t>
+      </w:r>
     </w:p>
     <w:p>
       <w:pPr>
         <w:ind w:left="1440" w:firstLine="720"/>
       </w:pPr>
       <w:r>
-        <w:t>the length of the entire message so the server will know what to expect.</w:t>
-      </w:r>
-    </w:p>
-    <w:p>
-      <w:pPr>
-        <w:ind w:left="720" w:firstLine="720"/>
-        <w:rPr>
-          <w:u w:val="single"/>
-        </w:rPr>
-      </w:pPr>
-      <w:r>
-        <w:rPr>
-          <w:u w:val="single"/>
-        </w:rPr>
-        <w:t>Command:</w:t>
-      </w:r>
-    </w:p>
-    <w:p>
-      <w:r>
-        <w:tab/>
-      </w:r>
-      <w:r>
-        <w:tab/>
-      </w:r>
-      <w:r>
-        <w:tab/>
-        <w:t>The command from the client</w:t>
-      </w:r>
-    </w:p>
-    <w:p>
-      <w:pPr>
-        <w:ind w:left="720" w:firstLine="720"/>
-        <w:rPr>
-          <w:u w:val="single"/>
-        </w:rPr>
-      </w:pPr>
-      <w:proofErr w:type="spellStart"/>
-      <w:r>
-        <w:rPr>
-          <w:u w:val="single"/>
-        </w:rPr>
-        <w:t>Amount_of_args</w:t>
-      </w:r>
-      <w:proofErr w:type="spellEnd"/>
-      <w:r>
-        <w:rPr>
-          <w:u w:val="single"/>
-        </w:rPr>
-        <w:t>:</w:t>
+        <w:t xml:space="preserve">In </w:t>
+      </w:r>
+      <w:r>
+        <w:t>raw data</w:t>
+      </w:r>
+      <w:r>
+        <w:t>.</w:t>
+      </w:r>
+    </w:p>
+    <w:p>
+      <w:pPr>
+        <w:ind w:left="1440"/>
+        <w:rPr>
+          <w:u w:val="single"/>
+        </w:rPr>
+      </w:pPr>
+      <w:r>
+        <w:rPr>
+          <w:u w:val="single"/>
+        </w:rPr>
+        <w:t>was_successful:</w:t>
+      </w:r>
+    </w:p>
+    <w:p>
+      <w:pPr>
+        <w:ind w:left="1440"/>
+      </w:pPr>
+      <w:r>
+        <w:tab/>
+        <w:t xml:space="preserve">tells if the command execution was </w:t>
+      </w:r>
+      <w:r>
+        <w:t>successful.</w:t>
+      </w:r>
+    </w:p>
+    <w:p>
+      <w:pPr>
+        <w:ind w:left="1440"/>
+      </w:pPr>
+      <w:r>
+        <w:tab/>
+        <w:t xml:space="preserve">This parameter will be typed as a Boolean. </w:t>
+      </w:r>
+    </w:p>
+    <w:p>
+      <w:pPr>
+        <w:rPr>
+          <w:u w:val="single"/>
+        </w:rPr>
+      </w:pPr>
+      <w:r>
+        <w:rPr>
+          <w:u w:val="single"/>
+        </w:rPr>
+        <w:br w:type="page"/>
+      </w:r>
+    </w:p>
+    <w:p>
+      <w:pPr>
+        <w:ind w:left="1440"/>
+      </w:pPr>
+      <w:r>
+        <w:rPr>
+          <w:u w:val="single"/>
+        </w:rPr>
+        <w:lastRenderedPageBreak/>
+        <w:t>msg:</w:t>
+      </w:r>
+    </w:p>
+    <w:p>
+      <w:pPr>
+        <w:ind w:left="1440"/>
+      </w:pPr>
+      <w:r>
+        <w:tab/>
+        <w:t>the server return message – error/</w:t>
+      </w:r>
+      <w:r>
+        <w:t xml:space="preserve">return </w:t>
+      </w:r>
+      <w:r>
+        <w:t>message.</w:t>
       </w:r>
     </w:p>
     <w:p>
@@ -486,185 +1181,25 @@
         <w:ind w:left="1440" w:firstLine="720"/>
       </w:pPr>
       <w:r>
-        <w:t xml:space="preserve">The </w:t>
-      </w:r>
-      <w:proofErr w:type="gramStart"/>
-      <w:r>
-        <w:t>amount</w:t>
-      </w:r>
-      <w:proofErr w:type="gramEnd"/>
-      <w:r>
-        <w:t xml:space="preserve"> of arguments given from the client</w:t>
-      </w:r>
-    </w:p>
-    <w:p>
-      <w:pPr>
-        <w:ind w:left="1440"/>
-      </w:pPr>
-      <w:proofErr w:type="spellStart"/>
-      <w:r>
-        <w:rPr>
-          <w:u w:val="single"/>
-        </w:rPr>
-        <w:t>Args</w:t>
-      </w:r>
-      <w:proofErr w:type="spellEnd"/>
-      <w:r>
-        <w:rPr>
-          <w:u w:val="single"/>
-        </w:rPr>
-        <w:t xml:space="preserve"> - arguments:</w:t>
-      </w:r>
-    </w:p>
-    <w:p>
-      <w:pPr>
-        <w:ind w:left="1440" w:firstLine="720"/>
-      </w:pPr>
-      <w:r>
-        <w:t>The arguments from the command if there are any.</w:t>
-      </w:r>
-    </w:p>
-    <w:p/>
-    <w:p>
-      <w:r>
-        <w:rPr>
-          <w:u w:val="single"/>
-        </w:rPr>
-        <w:t>Protocol server to client:</w:t>
-      </w:r>
-    </w:p>
-    <w:p>
-      <w:r>
-        <w:tab/>
-      </w:r>
-      <w:r>
-        <w:rPr>
-          <w:u w:val="single"/>
-        </w:rPr>
-        <w:t>Format:</w:t>
-      </w:r>
-      <w:r>
-        <w:t xml:space="preserve"> </w:t>
-      </w:r>
-      <w:proofErr w:type="spellStart"/>
-      <w:r>
-        <w:t>len_of_msg|was_successful|msg</w:t>
-      </w:r>
-      <w:proofErr w:type="spellEnd"/>
-    </w:p>
-    <w:p>
-      <w:r>
-        <w:tab/>
-      </w:r>
-      <w:r>
-        <w:rPr>
-          <w:u w:val="single"/>
-        </w:rPr>
-        <w:t>Explanation:</w:t>
-      </w:r>
-    </w:p>
-    <w:p>
-      <w:r>
-        <w:tab/>
-      </w:r>
-      <w:r>
-        <w:tab/>
-      </w:r>
-      <w:proofErr w:type="spellStart"/>
-      <w:r>
-        <w:rPr>
-          <w:u w:val="single"/>
-        </w:rPr>
-        <w:t>Len_of_msg</w:t>
-      </w:r>
-      <w:proofErr w:type="spellEnd"/>
-      <w:r>
-        <w:rPr>
-          <w:u w:val="single"/>
-        </w:rPr>
-        <w:t>:</w:t>
-      </w:r>
-    </w:p>
-    <w:p>
-      <w:pPr>
-        <w:ind w:left="2160"/>
-      </w:pPr>
-      <w:r>
-        <w:t xml:space="preserve">the length of the entire message so the </w:t>
-      </w:r>
-      <w:r>
-        <w:t xml:space="preserve">client </w:t>
-      </w:r>
-      <w:r>
-        <w:t>will know what to expect.</w:t>
-      </w:r>
-    </w:p>
-    <w:p>
-      <w:pPr>
-        <w:ind w:left="1440"/>
-        <w:rPr>
-          <w:u w:val="single"/>
-        </w:rPr>
-      </w:pPr>
-      <w:proofErr w:type="spellStart"/>
-      <w:r>
-        <w:rPr>
-          <w:u w:val="single"/>
-        </w:rPr>
-        <w:t>was_successful</w:t>
-      </w:r>
-      <w:proofErr w:type="spellEnd"/>
-      <w:r>
-        <w:rPr>
-          <w:u w:val="single"/>
-        </w:rPr>
-        <w:t>:</w:t>
-      </w:r>
-    </w:p>
-    <w:p>
-      <w:pPr>
-        <w:ind w:left="1440"/>
-      </w:pPr>
-      <w:r>
-        <w:tab/>
-        <w:t xml:space="preserve">tells if the command execution was </w:t>
-      </w:r>
-      <w:proofErr w:type="gramStart"/>
-      <w:r>
-        <w:t>successful</w:t>
-      </w:r>
-      <w:proofErr w:type="gramEnd"/>
-    </w:p>
-    <w:p>
-      <w:pPr>
-        <w:ind w:left="1440"/>
-      </w:pPr>
-      <w:r>
-        <w:rPr>
-          <w:u w:val="single"/>
-        </w:rPr>
-        <w:t>msg:</w:t>
-      </w:r>
-    </w:p>
-    <w:p>
-      <w:pPr>
-        <w:ind w:left="1440"/>
-        <w:rPr>
-          <w:u w:val="single"/>
-        </w:rPr>
-      </w:pPr>
-      <w:r>
-        <w:tab/>
-        <w:t>the server return message – error/</w:t>
-      </w:r>
-      <w:r>
-        <w:t xml:space="preserve">return </w:t>
-      </w:r>
-      <w:proofErr w:type="gramStart"/>
-      <w:r>
-        <w:t>message</w:t>
-      </w:r>
-      <w:proofErr w:type="gramEnd"/>
+        <w:t>Transmitted in raw data.</w:t>
+      </w:r>
+    </w:p>
+    <w:p>
+      <w:r>
+        <w:tab/>
+      </w:r>
+      <w:r>
+        <w:tab/>
+      </w:r>
+      <w:r>
+        <w:rPr>
+          <w:u w:val="single"/>
+        </w:rPr>
+        <w:t>Example:</w:t>
+      </w:r>
+      <w:r>
+        <w:t xml:space="preserve"> 25|True|notepad.exe executed</w:t>
+      </w:r>
     </w:p>
     <w:p>
       <w:pPr>
@@ -682,6 +1217,103 @@
     </w:sectPr>
   </w:body>
 </w:document>
+</file>
+
+<file path=word/numbering.xml><?xml version="1.0" encoding="utf-8"?>
+<w:numbering xmlns:wpc="http://schemas.microsoft.com/office/word/2010/wordprocessingCanvas" xmlns:cx="http://schemas.microsoft.com/office/drawing/2014/chartex" xmlns:cx1="http://schemas.microsoft.com/office/drawing/2015/9/8/chartex" xmlns:cx2="http://schemas.microsoft.com/office/drawing/2015/10/21/chartex" xmlns:cx3="http://schemas.microsoft.com/office/drawing/2016/5/9/chartex" xmlns:cx4="http://schemas.microsoft.com/office/drawing/2016/5/10/chartex" xmlns:cx5="http://schemas.microsoft.com/office/drawing/2016/5/11/chartex" xmlns:cx6="http://schemas.microsoft.com/office/drawing/2016/5/12/chartex" xmlns:cx7="http://schemas.microsoft.com/office/drawing/2016/5/13/chartex" xmlns:cx8="http://schemas.microsoft.com/office/drawing/2016/5/14/chartex" xmlns:mc="http://schemas.openxmlformats.org/markup-compatibility/2006" xmlns:aink="http://schemas.microsoft.com/office/drawing/2016/ink" xmlns:am3d="http://schemas.microsoft.com/office/drawing/2017/model3d" xmlns:o="urn:schemas-microsoft-com:office:office" xmlns:oel="http://schemas.microsoft.com/office/2019/extlst" xmlns:r="http://schemas.openxmlformats.org/officeDocument/2006/relationships" xmlns:m="http://schemas.openxmlformats.org/officeDocument/2006/math" xmlns:v="urn:schemas-microsoft-com:vml" xmlns:wp14="http://schemas.microsoft.com/office/word/2010/wordprocessingDrawing" xmlns:wp="http://schemas.openxmlformats.org/drawingml/2006/wordprocessingDrawing" xmlns:w10="urn:schemas-microsoft-com:office:word" xmlns:w="http://schemas.openxmlformats.org/wordprocessingml/2006/main" xmlns:w14="http://schemas.microsoft.com/office/word/2010/wordml" xmlns:w15="http://schemas.microsoft.com/office/word/2012/wordml" xmlns:w16cex="http://schemas.microsoft.com/office/word/2018/wordml/cex" xmlns:w16cid="http://schemas.microsoft.com/office/word/2016/wordml/cid" xmlns:w16="http://schemas.microsoft.com/office/word/2018/wordml" xmlns:w16sdtdh="http://schemas.microsoft.com/office/word/2020/wordml/sdtdatahash" xmlns:w16se="http://schemas.microsoft.com/office/word/2015/wordml/symex" xmlns:wpg="http://schemas.microsoft.com/office/word/2010/wordprocessingGroup" xmlns:wpi="http://schemas.microsoft.com/office/word/2010/wordprocessingInk" xmlns:wne="http://schemas.microsoft.com/office/word/2006/wordml" xmlns:wps="http://schemas.microsoft.com/office/word/2010/wordprocessingShape" mc:Ignorable="w14 w15 w16se w16cid w16 w16cex w16sdtdh wp14">
+  <w:abstractNum w:abstractNumId="0" w15:restartNumberingAfterBreak="0">
+    <w:nsid w:val="3A5513F3"/>
+    <w:multiLevelType w:val="hybridMultilevel"/>
+    <w:tmpl w:val="FE30422A"/>
+    <w:lvl w:ilvl="0" w:tplc="26A4D6E8">
+      <w:start w:val="1"/>
+      <w:numFmt w:val="decimal"/>
+      <w:lvlText w:val="%1."/>
+      <w:lvlJc w:val="left"/>
+      <w:pPr>
+        <w:ind w:left="2520" w:hanging="360"/>
+      </w:pPr>
+      <w:rPr>
+        <w:rFonts w:hint="default"/>
+      </w:rPr>
+    </w:lvl>
+    <w:lvl w:ilvl="1" w:tplc="04090019" w:tentative="1">
+      <w:start w:val="1"/>
+      <w:numFmt w:val="lowerLetter"/>
+      <w:lvlText w:val="%2."/>
+      <w:lvlJc w:val="left"/>
+      <w:pPr>
+        <w:ind w:left="3240" w:hanging="360"/>
+      </w:pPr>
+    </w:lvl>
+    <w:lvl w:ilvl="2" w:tplc="0409001B" w:tentative="1">
+      <w:start w:val="1"/>
+      <w:numFmt w:val="lowerRoman"/>
+      <w:lvlText w:val="%3."/>
+      <w:lvlJc w:val="right"/>
+      <w:pPr>
+        <w:ind w:left="3960" w:hanging="180"/>
+      </w:pPr>
+    </w:lvl>
+    <w:lvl w:ilvl="3" w:tplc="0409000F" w:tentative="1">
+      <w:start w:val="1"/>
+      <w:numFmt w:val="decimal"/>
+      <w:lvlText w:val="%4."/>
+      <w:lvlJc w:val="left"/>
+      <w:pPr>
+        <w:ind w:left="4680" w:hanging="360"/>
+      </w:pPr>
+    </w:lvl>
+    <w:lvl w:ilvl="4" w:tplc="04090019" w:tentative="1">
+      <w:start w:val="1"/>
+      <w:numFmt w:val="lowerLetter"/>
+      <w:lvlText w:val="%5."/>
+      <w:lvlJc w:val="left"/>
+      <w:pPr>
+        <w:ind w:left="5400" w:hanging="360"/>
+      </w:pPr>
+    </w:lvl>
+    <w:lvl w:ilvl="5" w:tplc="0409001B" w:tentative="1">
+      <w:start w:val="1"/>
+      <w:numFmt w:val="lowerRoman"/>
+      <w:lvlText w:val="%6."/>
+      <w:lvlJc w:val="right"/>
+      <w:pPr>
+        <w:ind w:left="6120" w:hanging="180"/>
+      </w:pPr>
+    </w:lvl>
+    <w:lvl w:ilvl="6" w:tplc="0409000F" w:tentative="1">
+      <w:start w:val="1"/>
+      <w:numFmt w:val="decimal"/>
+      <w:lvlText w:val="%7."/>
+      <w:lvlJc w:val="left"/>
+      <w:pPr>
+        <w:ind w:left="6840" w:hanging="360"/>
+      </w:pPr>
+    </w:lvl>
+    <w:lvl w:ilvl="7" w:tplc="04090019" w:tentative="1">
+      <w:start w:val="1"/>
+      <w:numFmt w:val="lowerLetter"/>
+      <w:lvlText w:val="%8."/>
+      <w:lvlJc w:val="left"/>
+      <w:pPr>
+        <w:ind w:left="7560" w:hanging="360"/>
+      </w:pPr>
+    </w:lvl>
+    <w:lvl w:ilvl="8" w:tplc="0409001B" w:tentative="1">
+      <w:start w:val="1"/>
+      <w:numFmt w:val="lowerRoman"/>
+      <w:lvlText w:val="%9."/>
+      <w:lvlJc w:val="right"/>
+      <w:pPr>
+        <w:ind w:left="8280" w:hanging="180"/>
+      </w:pPr>
+    </w:lvl>
+  </w:abstractNum>
+  <w:num w:numId="1" w16cid:durableId="2104448733">
+    <w:abstractNumId w:val="0"/>
+  </w:num>
+</w:numbering>
 </file>
 
 <file path=word/styles.xml><?xml version="1.0" encoding="utf-8"?>
@@ -1084,7 +1716,7 @@
   <w:style w:type="paragraph" w:default="1" w:styleId="Normal">
     <w:name w:val="Normal"/>
     <w:qFormat/>
-    <w:rsid w:val="005C77BA"/>
+    <w:rsid w:val="007C2456"/>
   </w:style>
   <w:style w:type="character" w:default="1" w:styleId="DefaultParagraphFont">
     <w:name w:val="Default Paragraph Font"/>
@@ -1112,6 +1744,17 @@
     <w:uiPriority w:val="99"/>
     <w:semiHidden/>
     <w:unhideWhenUsed/>
+  </w:style>
+  <w:style w:type="paragraph" w:styleId="ListParagraph">
+    <w:name w:val="List Paragraph"/>
+    <w:basedOn w:val="Normal"/>
+    <w:uiPriority w:val="34"/>
+    <w:qFormat/>
+    <w:rsid w:val="00B048D2"/>
+    <w:pPr>
+      <w:ind w:left="720"/>
+      <w:contextualSpacing/>
+    </w:pPr>
   </w:style>
 </w:styles>
 </file>

</xml_diff>

<commit_message>
Fixed protocol & started code for protocol - 25/11/23
</commit_message>
<xml_diff>
--- a/2.7/Other Files/Project Plannig.docx
+++ b/2.7/Other Files/Project Plannig.docx
@@ -339,21 +339,28 @@
       </w:pPr>
       <w:r>
         <w:rPr>
+          <w:u w:val="single"/>
+        </w:rPr>
+        <w:t>Response:</w:t>
+      </w:r>
+      <w:r>
+        <w:t xml:space="preserve"> Copied &lt;name of file to copy&gt; to &lt;name of file copied to&gt;</w:t>
+      </w:r>
+    </w:p>
+    <w:p>
+      <w:pPr>
+        <w:ind w:left="1440"/>
+      </w:pPr>
+      <w:r>
+        <w:rPr>
           <w:noProof/>
+          <w:u w:val="single"/>
         </w:rPr>
         <w:drawing>
-          <wp:anchor distT="0" distB="0" distL="114300" distR="114300" simplePos="0" relativeHeight="251660288" behindDoc="0" locked="0" layoutInCell="1" allowOverlap="1" wp14:anchorId="338E59BF" wp14:editId="734D2503">
-            <wp:simplePos x="0" y="0"/>
-            <wp:positionH relativeFrom="column">
-              <wp:posOffset>588204</wp:posOffset>
-            </wp:positionH>
-            <wp:positionV relativeFrom="page">
-              <wp:posOffset>1661795</wp:posOffset>
-            </wp:positionV>
-            <wp:extent cx="4776470" cy="2663190"/>
+          <wp:inline distT="0" distB="0" distL="0" distR="0" wp14:anchorId="1349DA8A" wp14:editId="5FDCF7C1">
+            <wp:extent cx="4375644" cy="2438400"/>
             <wp:effectExtent l="0" t="0" r="0" b="0"/>
-            <wp:wrapTopAndBottom/>
-            <wp:docPr id="1075212115" name="Picture 3"/>
+            <wp:docPr id="718014375" name="Picture 1"/>
             <wp:cNvGraphicFramePr>
               <a:graphicFrameLocks xmlns:a="http://schemas.openxmlformats.org/drawingml/2006/main" noChangeAspect="1"/>
             </wp:cNvGraphicFramePr>
@@ -361,7 +368,7 @@
               <a:graphicData uri="http://schemas.openxmlformats.org/drawingml/2006/picture">
                 <pic:pic xmlns:pic="http://schemas.openxmlformats.org/drawingml/2006/picture">
                   <pic:nvPicPr>
-                    <pic:cNvPr id="0" name="Picture 3"/>
+                    <pic:cNvPr id="0" name="Picture 1"/>
                     <pic:cNvPicPr>
                       <a:picLocks noChangeAspect="1" noChangeArrowheads="1"/>
                     </pic:cNvPicPr>
@@ -382,7 +389,7 @@
                   <pic:spPr bwMode="auto">
                     <a:xfrm>
                       <a:off x="0" y="0"/>
-                      <a:ext cx="4776470" cy="2663190"/>
+                      <a:ext cx="4402919" cy="2453599"/>
                     </a:xfrm>
                     <a:prstGeom prst="rect">
                       <a:avLst/>
@@ -395,24 +402,9 @@
                 </pic:pic>
               </a:graphicData>
             </a:graphic>
-            <wp14:sizeRelH relativeFrom="margin">
-              <wp14:pctWidth>0</wp14:pctWidth>
-            </wp14:sizeRelH>
-            <wp14:sizeRelV relativeFrom="margin">
-              <wp14:pctHeight>0</wp14:pctHeight>
-            </wp14:sizeRelV>
-          </wp:anchor>
+          </wp:inline>
         </w:drawing>
       </w:r>
-      <w:r>
-        <w:rPr>
-          <w:u w:val="single"/>
-        </w:rPr>
-        <w:t>Response:</w:t>
-      </w:r>
-      <w:r>
-        <w:t xml:space="preserve"> Copied &lt;name of file to copy&gt; to &lt;name of file copied to&gt;</w:t>
-      </w:r>
     </w:p>
     <w:p>
       <w:pPr>
@@ -456,7 +448,7 @@
           <w:noProof/>
         </w:rPr>
         <w:drawing>
-          <wp:anchor distT="0" distB="0" distL="114300" distR="114300" simplePos="0" relativeHeight="251661312" behindDoc="0" locked="0" layoutInCell="1" allowOverlap="1" wp14:anchorId="18FB20F2" wp14:editId="7E442BEC">
+          <wp:anchor distT="0" distB="0" distL="114300" distR="114300" simplePos="0" relativeHeight="251661312" behindDoc="0" locked="0" layoutInCell="1" allowOverlap="1" wp14:anchorId="18FB20F2" wp14:editId="0D565BB5">
             <wp:simplePos x="0" y="0"/>
             <wp:positionH relativeFrom="column">
               <wp:posOffset>461010</wp:posOffset>
@@ -584,7 +576,7 @@
           <w:noProof/>
         </w:rPr>
         <w:drawing>
-          <wp:anchor distT="0" distB="0" distL="114300" distR="114300" simplePos="0" relativeHeight="251662336" behindDoc="0" locked="0" layoutInCell="1" allowOverlap="1" wp14:anchorId="30550FBD" wp14:editId="40C26FB4">
+          <wp:anchor distT="0" distB="0" distL="114300" distR="114300" simplePos="0" relativeHeight="251662336" behindDoc="0" locked="0" layoutInCell="1" allowOverlap="1" wp14:anchorId="30550FBD" wp14:editId="7DE3202D">
             <wp:simplePos x="0" y="0"/>
             <wp:positionH relativeFrom="column">
               <wp:posOffset>683260</wp:posOffset>
@@ -695,7 +687,7 @@
           <w:noProof/>
         </w:rPr>
         <w:drawing>
-          <wp:anchor distT="0" distB="0" distL="114300" distR="114300" simplePos="0" relativeHeight="251663360" behindDoc="0" locked="0" layoutInCell="1" allowOverlap="1" wp14:anchorId="4D728FE8" wp14:editId="20B45235">
+          <wp:anchor distT="0" distB="0" distL="114300" distR="114300" simplePos="0" relativeHeight="251663360" behindDoc="0" locked="0" layoutInCell="1" allowOverlap="1" wp14:anchorId="4D728FE8" wp14:editId="59E33E8A">
             <wp:simplePos x="0" y="0"/>
             <wp:positionH relativeFrom="column">
               <wp:posOffset>683260</wp:posOffset>
@@ -909,24 +901,20 @@
       <w:pPr>
         <w:ind w:left="1440"/>
       </w:pPr>
-      <w:proofErr w:type="spellStart"/>
-      <w:r>
-        <w:rPr>
-          <w:u w:val="single"/>
-        </w:rPr>
-        <w:t>Args</w:t>
-      </w:r>
-      <w:proofErr w:type="spellEnd"/>
-      <w:r>
-        <w:rPr>
-          <w:u w:val="single"/>
-        </w:rPr>
-        <w:t xml:space="preserve"> - arguments:</w:t>
+      <w:r>
+        <w:rPr>
+          <w:u w:val="single"/>
+        </w:rPr>
+        <w:t>Args - arguments:</w:t>
       </w:r>
     </w:p>
     <w:p>
       <w:pPr>
         <w:ind w:left="1440" w:firstLine="720"/>
+        <w:rPr>
+          <w:rFonts w:hint="cs"/>
+          <w:rtl/>
+        </w:rPr>
       </w:pPr>
       <w:r>
         <w:t>The arguments from the command if there are any.</w:t>
@@ -985,15 +973,7 @@
           <w:color w:val="202124"/>
           <w:shd w:val="clear" w:color="auto" w:fill="FFFFFF"/>
         </w:rPr>
-        <w:t>#</w:t>
-      </w:r>
-      <w:r>
-        <w:rPr>
-          <w:rFonts w:ascii="Arial" w:hAnsi="Arial" w:cs="Arial"/>
-          <w:color w:val="202124"/>
-          <w:shd w:val="clear" w:color="auto" w:fill="FFFFFF"/>
-        </w:rPr>
-        <w:t>C:\Cyber\2.txt</w:t>
+        <w:t>#C:\Cyber\2.txt</w:t>
       </w:r>
     </w:p>
     <w:p>
@@ -1198,7 +1178,13 @@
         <w:t>Example:</w:t>
       </w:r>
       <w:r>
-        <w:t xml:space="preserve"> 25|True|notepad.exe executed</w:t>
+        <w:t xml:space="preserve"> 25|True|notepad.exe</w:t>
+      </w:r>
+      <w:r>
+        <w:t xml:space="preserve"> </w:t>
+      </w:r>
+      <w:r>
+        <w:t>executed</w:t>
       </w:r>
     </w:p>
     <w:p>
@@ -1721,7 +1707,6 @@
   <w:style w:type="character" w:default="1" w:styleId="DefaultParagraphFont">
     <w:name w:val="Default Paragraph Font"/>
     <w:uiPriority w:val="1"/>
-    <w:semiHidden/>
     <w:unhideWhenUsed/>
   </w:style>
   <w:style w:type="table" w:default="1" w:styleId="TableNormal">

</xml_diff>

<commit_message>
added TODOS & wrote some of the commands & PEP8 proofed the project
</commit_message>
<xml_diff>
--- a/2.7/Other Files/Project Plannig.docx
+++ b/2.7/Other Files/Project Plannig.docx
@@ -448,7 +448,7 @@
           <w:noProof/>
         </w:rPr>
         <w:drawing>
-          <wp:anchor distT="0" distB="0" distL="114300" distR="114300" simplePos="0" relativeHeight="251661312" behindDoc="0" locked="0" layoutInCell="1" allowOverlap="1" wp14:anchorId="18FB20F2" wp14:editId="0D565BB5">
+          <wp:anchor distT="0" distB="0" distL="114300" distR="114300" simplePos="0" relativeHeight="251661312" behindDoc="0" locked="0" layoutInCell="1" allowOverlap="1" wp14:anchorId="18FB20F2" wp14:editId="11DA7D8A">
             <wp:simplePos x="0" y="0"/>
             <wp:positionH relativeFrom="column">
               <wp:posOffset>461010</wp:posOffset>
@@ -576,7 +576,7 @@
           <w:noProof/>
         </w:rPr>
         <w:drawing>
-          <wp:anchor distT="0" distB="0" distL="114300" distR="114300" simplePos="0" relativeHeight="251662336" behindDoc="0" locked="0" layoutInCell="1" allowOverlap="1" wp14:anchorId="30550FBD" wp14:editId="7DE3202D">
+          <wp:anchor distT="0" distB="0" distL="114300" distR="114300" simplePos="0" relativeHeight="251662336" behindDoc="0" locked="0" layoutInCell="1" allowOverlap="1" wp14:anchorId="30550FBD" wp14:editId="79F39CFD">
             <wp:simplePos x="0" y="0"/>
             <wp:positionH relativeFrom="column">
               <wp:posOffset>683260</wp:posOffset>
@@ -687,7 +687,7 @@
           <w:noProof/>
         </w:rPr>
         <w:drawing>
-          <wp:anchor distT="0" distB="0" distL="114300" distR="114300" simplePos="0" relativeHeight="251663360" behindDoc="0" locked="0" layoutInCell="1" allowOverlap="1" wp14:anchorId="4D728FE8" wp14:editId="59E33E8A">
+          <wp:anchor distT="0" distB="0" distL="114300" distR="114300" simplePos="0" relativeHeight="251663360" behindDoc="0" locked="0" layoutInCell="1" allowOverlap="1" wp14:anchorId="4D728FE8" wp14:editId="7B8D61F3">
             <wp:simplePos x="0" y="0"/>
             <wp:positionH relativeFrom="column">
               <wp:posOffset>683260</wp:posOffset>
@@ -791,6 +791,12 @@
       </w:r>
     </w:p>
     <w:p>
+      <w:pPr>
+        <w:rPr>
+          <w:rFonts w:hint="cs"/>
+          <w:rtl/>
+        </w:rPr>
+      </w:pPr>
       <w:r>
         <w:tab/>
       </w:r>
@@ -801,7 +807,16 @@
         <w:t>Format:</w:t>
       </w:r>
       <w:r>
-        <w:t xml:space="preserve"> len_of_msg|command|args</w:t>
+        <w:t xml:space="preserve"> len_of_msg|command</w:t>
+      </w:r>
+      <w:r>
+        <w:t>\was_successful</w:t>
+      </w:r>
+      <w:r>
+        <w:t>|</w:t>
+      </w:r>
+      <w:r>
+        <w:t>payload</w:t>
       </w:r>
     </w:p>
     <w:p>
@@ -874,7 +889,25 @@
         <w:rPr>
           <w:u w:val="single"/>
         </w:rPr>
-        <w:t>Command:</w:t>
+        <w:t>Command</w:t>
+      </w:r>
+      <w:r>
+        <w:rPr>
+          <w:u w:val="single"/>
+        </w:rPr>
+        <w:t>: client -&gt;</w:t>
+      </w:r>
+      <w:r>
+        <w:rPr>
+          <w:u w:val="single"/>
+        </w:rPr>
+        <w:t xml:space="preserve"> server</w:t>
+      </w:r>
+      <w:r>
+        <w:rPr>
+          <w:u w:val="single"/>
+        </w:rPr>
+        <w:t>:</w:t>
       </w:r>
     </w:p>
     <w:p>
@@ -896,203 +929,34 @@
       <w:r>
         <w:t>The command cannot contain the “|” character.</w:t>
       </w:r>
-    </w:p>
-    <w:p>
-      <w:pPr>
-        <w:ind w:left="1440"/>
-      </w:pPr>
-      <w:r>
-        <w:rPr>
-          <w:u w:val="single"/>
-        </w:rPr>
-        <w:t>Args - arguments:</w:t>
-      </w:r>
-    </w:p>
-    <w:p>
-      <w:pPr>
-        <w:ind w:left="1440" w:firstLine="720"/>
-        <w:rPr>
-          <w:rFonts w:hint="cs"/>
-          <w:rtl/>
-        </w:rPr>
-      </w:pPr>
-      <w:r>
-        <w:t>The arguments from the command if there are any.</w:t>
-      </w:r>
-    </w:p>
-    <w:p>
-      <w:pPr>
-        <w:ind w:left="1440" w:firstLine="720"/>
-      </w:pPr>
-      <w:r>
-        <w:t>Separated with a “</w:t>
-      </w:r>
-      <w:r>
-        <w:rPr>
-          <w:rFonts w:ascii="Arial" w:hAnsi="Arial" w:cs="Arial"/>
-          <w:color w:val="202124"/>
-          <w:shd w:val="clear" w:color="auto" w:fill="FFFFFF"/>
-        </w:rPr>
-        <w:t>#</w:t>
-      </w:r>
-      <w:r>
-        <w:t>”.</w:t>
-      </w:r>
-    </w:p>
-    <w:p>
       <w:r>
         <w:tab/>
       </w:r>
-      <w:r>
-        <w:tab/>
-      </w:r>
-      <w:r>
-        <w:rPr>
-          <w:u w:val="single"/>
-        </w:rPr>
-        <w:t>Example:</w:t>
-      </w:r>
-      <w:r>
-        <w:t xml:space="preserve"> </w:t>
-      </w:r>
-    </w:p>
-    <w:p>
-      <w:pPr>
-        <w:pStyle w:val="ListParagraph"/>
-        <w:numPr>
-          <w:ilvl w:val="0"/>
-          <w:numId w:val="1"/>
-        </w:numPr>
-      </w:pPr>
-      <w:r>
-        <w:t>34|COPY|C:\Cyber\1.txt</w:t>
-      </w:r>
-      <w:r>
-        <w:rPr>
-          <w:rFonts w:ascii="Arial" w:hAnsi="Arial" w:cs="Arial"/>
-          <w:color w:val="202124"/>
-          <w:shd w:val="clear" w:color="auto" w:fill="FFFFFF"/>
-        </w:rPr>
-        <w:t>#C:\Cyber\2.txt</w:t>
-      </w:r>
-    </w:p>
-    <w:p>
-      <w:pPr>
-        <w:pStyle w:val="ListParagraph"/>
-        <w:numPr>
-          <w:ilvl w:val="0"/>
-          <w:numId w:val="1"/>
-        </w:numPr>
-      </w:pPr>
-      <w:r>
-        <w:rPr>
-          <w:rFonts w:ascii="Arial" w:hAnsi="Arial" w:cs="Arial"/>
-          <w:color w:val="202124"/>
-          <w:shd w:val="clear" w:color="auto" w:fill="FFFFFF"/>
-        </w:rPr>
-        <w:t>16|TAKE_SCREENSHOT|</w:t>
-      </w:r>
-    </w:p>
-    <w:p/>
-    <w:p>
-      <w:r>
-        <w:rPr>
-          <w:u w:val="single"/>
-        </w:rPr>
-        <w:t>Protocol server to client:</w:t>
-      </w:r>
-    </w:p>
-    <w:p>
-      <w:r>
-        <w:tab/>
-      </w:r>
-      <w:r>
-        <w:rPr>
-          <w:u w:val="single"/>
-        </w:rPr>
-        <w:t>Format:</w:t>
-      </w:r>
-      <w:r>
-        <w:t xml:space="preserve"> len_of_msg|was_successful|msg</w:t>
-      </w:r>
-    </w:p>
-    <w:p>
-      <w:r>
-        <w:tab/>
-      </w:r>
-      <w:r>
-        <w:rPr>
-          <w:u w:val="single"/>
-        </w:rPr>
-        <w:t>Explanation:</w:t>
-      </w:r>
-    </w:p>
-    <w:p>
-      <w:r>
-        <w:tab/>
-      </w:r>
-      <w:r>
-        <w:tab/>
-      </w:r>
-      <w:r>
-        <w:rPr>
-          <w:u w:val="single"/>
-        </w:rPr>
-        <w:t>Len_of_msg:</w:t>
-      </w:r>
-    </w:p>
-    <w:p>
-      <w:pPr>
-        <w:ind w:left="2160"/>
-        <w:rPr>
-          <w:rtl/>
-        </w:rPr>
-      </w:pPr>
-      <w:r>
-        <w:t xml:space="preserve">the length of the entire </w:t>
-      </w:r>
-      <w:r>
-        <w:t xml:space="preserve">protocol formatted </w:t>
-      </w:r>
-      <w:r>
-        <w:t xml:space="preserve">message so the </w:t>
-      </w:r>
-      <w:r>
-        <w:t xml:space="preserve">client </w:t>
-      </w:r>
-      <w:r>
-        <w:t>will know what to expect.</w:t>
-      </w:r>
-      <w:r>
-        <w:t xml:space="preserve"> Not including the length itself and separator.</w:t>
-      </w:r>
-    </w:p>
-    <w:p>
-      <w:pPr>
-        <w:ind w:left="1440" w:firstLine="720"/>
-      </w:pPr>
-      <w:r>
-        <w:t xml:space="preserve">In </w:t>
-      </w:r>
-      <w:r>
-        <w:t>raw data</w:t>
-      </w:r>
-      <w:r>
-        <w:t>.</w:t>
-      </w:r>
-    </w:p>
-    <w:p>
-      <w:pPr>
-        <w:ind w:left="1440"/>
-        <w:rPr>
-          <w:u w:val="single"/>
-        </w:rPr>
-      </w:pPr>
-      <w:r>
-        <w:rPr>
-          <w:u w:val="single"/>
-        </w:rPr>
-        <w:t>was_successful:</w:t>
+    </w:p>
+    <w:p>
+      <w:pPr>
+        <w:ind w:left="1440"/>
+        <w:rPr>
+          <w:u w:val="single"/>
+        </w:rPr>
+      </w:pPr>
+      <w:r>
+        <w:rPr>
+          <w:u w:val="single"/>
+        </w:rPr>
+        <w:t>was_successful</w:t>
+      </w:r>
+      <w:r>
+        <w:rPr>
+          <w:u w:val="single"/>
+        </w:rPr>
+        <w:t>: server -&gt; client</w:t>
+      </w:r>
+      <w:r>
+        <w:rPr>
+          <w:u w:val="single"/>
+        </w:rPr>
+        <w:t>:</w:t>
       </w:r>
     </w:p>
     <w:p>
@@ -1118,27 +982,19 @@
     </w:p>
     <w:p>
       <w:pPr>
-        <w:rPr>
-          <w:u w:val="single"/>
-        </w:rPr>
-      </w:pPr>
-      <w:r>
-        <w:rPr>
-          <w:u w:val="single"/>
-        </w:rPr>
-        <w:br w:type="page"/>
-      </w:r>
-    </w:p>
-    <w:p>
-      <w:pPr>
-        <w:ind w:left="1440"/>
-      </w:pPr>
-      <w:r>
-        <w:rPr>
-          <w:u w:val="single"/>
-        </w:rPr>
-        <w:lastRenderedPageBreak/>
-        <w:t>msg:</w:t>
+        <w:ind w:left="1440"/>
+      </w:pPr>
+      <w:r>
+        <w:rPr>
+          <w:u w:val="single"/>
+        </w:rPr>
+        <w:t>payload</w:t>
+      </w:r>
+      <w:r>
+        <w:rPr>
+          <w:u w:val="single"/>
+        </w:rPr>
+        <w:t>:</w:t>
       </w:r>
     </w:p>
     <w:p>
@@ -1153,7 +1009,13 @@
         <w:t xml:space="preserve">return </w:t>
       </w:r>
       <w:r>
-        <w:t>message.</w:t>
+        <w:t>message</w:t>
+      </w:r>
+      <w:r>
+        <w:t>/arguments</w:t>
+      </w:r>
+      <w:r>
+        <w:t>.</w:t>
       </w:r>
     </w:p>
     <w:p>
@@ -1163,37 +1025,6 @@
       <w:r>
         <w:t>Transmitted in raw data.</w:t>
       </w:r>
-    </w:p>
-    <w:p>
-      <w:r>
-        <w:tab/>
-      </w:r>
-      <w:r>
-        <w:tab/>
-      </w:r>
-      <w:r>
-        <w:rPr>
-          <w:u w:val="single"/>
-        </w:rPr>
-        <w:t>Example:</w:t>
-      </w:r>
-      <w:r>
-        <w:t xml:space="preserve"> 25|True|notepad.exe</w:t>
-      </w:r>
-      <w:r>
-        <w:t xml:space="preserve"> </w:t>
-      </w:r>
-      <w:r>
-        <w:t>executed</w:t>
-      </w:r>
-    </w:p>
-    <w:p>
-      <w:pPr>
-        <w:rPr>
-          <w:sz w:val="32"/>
-          <w:szCs w:val="32"/>
-        </w:rPr>
-      </w:pPr>
     </w:p>
     <w:sectPr>
       <w:pgSz w:w="12240" w:h="15840"/>
@@ -1707,6 +1538,7 @@
   <w:style w:type="character" w:default="1" w:styleId="DefaultParagraphFont">
     <w:name w:val="Default Paragraph Font"/>
     <w:uiPriority w:val="1"/>
+    <w:semiHidden/>
     <w:unhideWhenUsed/>
   </w:style>
   <w:style w:type="table" w:default="1" w:styleId="TableNormal">

</xml_diff>